<commit_message>
ViewControllers connected and Images displayed in collectionView
</commit_message>
<xml_diff>
--- a/Requirements.docx
+++ b/Requirements.docx
@@ -26,6 +26,14 @@
       </w:r>
     </w:p>
     <w:p>
+      <w:pPr>
+        <w:ind w:firstLine="720"/>
+      </w:pPr>
+      <w:r>
+        <w:t>Play Page</w:t>
+      </w:r>
+    </w:p>
+    <w:p>
       <w:r>
         <w:tab/>
         <w:t>Stage Page</w:t>
@@ -34,58 +42,175 @@
     <w:p>
       <w:r>
         <w:tab/>
-        <w:t>Success Page</w:t>
-      </w:r>
-    </w:p>
-    <w:p/>
-    <w:p>
-      <w:r>
-        <w:t>User should be able to navigate from Main page to Rules page</w:t>
-      </w:r>
-    </w:p>
-    <w:p>
-      <w:r>
-        <w:t>User should be able to navigate from Main page to Settings page</w:t>
-      </w:r>
-    </w:p>
-    <w:p>
-      <w:r>
-        <w:t>User should be able to navigate from Main page to Stage page</w:t>
-      </w:r>
-    </w:p>
-    <w:p>
-      <w:r>
-        <w:t>User should be able to navigate to Stage page from Main page, Rules page and Settings page.</w:t>
-      </w:r>
-    </w:p>
-    <w:p/>
-    <w:p/>
-    <w:p>
-      <w:r>
-        <w:t xml:space="preserve">** UICustomButton </w:t>
+        <w:t>Success Pag</w:t>
+      </w:r>
+      <w:r>
+        <w:t>e</w:t>
+      </w:r>
+    </w:p>
+    <w:p/>
+    <w:p>
+      <w:r>
+        <w:t xml:space="preserve">User should be able to navigate from Main page to </w:t>
+      </w:r>
+    </w:p>
+    <w:p>
+      <w:pPr>
+        <w:ind w:firstLine="720"/>
+      </w:pPr>
+      <w:r>
+        <w:t>Rules page</w:t>
+      </w:r>
+    </w:p>
+    <w:p>
+      <w:pPr>
+        <w:ind w:firstLine="720"/>
+      </w:pPr>
+      <w:r>
+        <w:t>Settings page</w:t>
+      </w:r>
+    </w:p>
+    <w:p>
+      <w:pPr>
+        <w:ind w:firstLine="720"/>
+      </w:pPr>
+      <w:r>
+        <w:t>Play</w:t>
+      </w:r>
+      <w:r>
+        <w:t xml:space="preserve"> page</w:t>
+      </w:r>
+    </w:p>
+    <w:p/>
+    <w:p>
+      <w:r>
+        <w:t>User sho</w:t>
+      </w:r>
+      <w:r>
+        <w:t>uld be able to navigate from Rules</w:t>
+      </w:r>
+      <w:r>
+        <w:t xml:space="preserve"> page from</w:t>
+      </w:r>
+    </w:p>
+    <w:p>
+      <w:pPr>
+        <w:ind w:firstLine="720"/>
+      </w:pPr>
+      <w:r>
+        <w:t xml:space="preserve">Main page, </w:t>
+      </w:r>
+    </w:p>
+    <w:p>
+      <w:pPr>
+        <w:ind w:firstLine="720"/>
+      </w:pPr>
+      <w:r>
+        <w:t>Play</w:t>
+      </w:r>
+      <w:r>
+        <w:t xml:space="preserve"> page and </w:t>
+      </w:r>
+    </w:p>
+    <w:p>
+      <w:pPr>
+        <w:ind w:firstLine="720"/>
+      </w:pPr>
+      <w:r>
+        <w:t>Settings page</w:t>
+      </w:r>
+    </w:p>
+    <w:p/>
+    <w:p>
+      <w:r>
+        <w:t xml:space="preserve">User should be able to Navigate from Settings Page to </w:t>
       </w:r>
     </w:p>
     <w:p>
       <w:r>
         <w:tab/>
+        <w:t>Main Page</w:t>
+      </w:r>
+    </w:p>
+    <w:p>
+      <w:r>
+        <w:tab/>
+        <w:t>Play Page</w:t>
+      </w:r>
+    </w:p>
+    <w:p>
+      <w:r>
+        <w:tab/>
+        <w:t>Rules Page</w:t>
+      </w:r>
+    </w:p>
+    <w:p/>
+    <w:p>
+      <w:r>
+        <w:t xml:space="preserve">User should be able to Navigate from Play page to </w:t>
+      </w:r>
+    </w:p>
+    <w:p>
+      <w:r>
+        <w:tab/>
+        <w:t>Stage Page</w:t>
+      </w:r>
+    </w:p>
+    <w:p>
+      <w:r>
+        <w:tab/>
+        <w:t>Main Page</w:t>
+      </w:r>
+    </w:p>
+    <w:p/>
+    <w:p/>
+    <w:p>
+      <w:r>
+        <w:t>From the Play page user should be able to a particular stage page.</w:t>
+      </w:r>
+    </w:p>
+    <w:p/>
+    <w:p/>
+    <w:p>
+      <w:r>
+        <w:t xml:space="preserve">** </w:t>
+      </w:r>
+      <w:proofErr w:type="spellStart"/>
+      <w:r>
+        <w:t>UICustomButton</w:t>
+      </w:r>
+      <w:proofErr w:type="spellEnd"/>
+      <w:r>
+        <w:t xml:space="preserve"> </w:t>
+      </w:r>
+    </w:p>
+    <w:p>
+      <w:r>
+        <w:tab/>
+      </w:r>
+    </w:p>
+    <w:p/>
+    <w:p/>
+    <w:p>
+      <w:r>
+        <w:t>User should be able to re-arrange the images</w:t>
+      </w:r>
+      <w:r>
+        <w:t xml:space="preserve"> in the grid</w:t>
+      </w:r>
+      <w:r>
+        <w:t>.</w:t>
+      </w:r>
+    </w:p>
+    <w:p/>
+    <w:p>
+      <w:r>
+        <w:t>User should be able to see the jumbled images.</w:t>
       </w:r>
       <w:bookmarkStart w:id="0" w:name="_GoBack"/>
       <w:bookmarkEnd w:id="0"/>
     </w:p>
     <w:p/>
-    <w:p/>
-    <w:p>
-      <w:r>
-        <w:t>User should be able to re-arrange the images.</w:t>
-      </w:r>
-    </w:p>
-    <w:p/>
-    <w:p>
-      <w:r>
-        <w:t>User should be able to see the jumbled images.</w:t>
-      </w:r>
-    </w:p>
-    <w:p/>
     <w:p>
       <w:r>
         <w:t>User should be able to see the finished levels; should be able to look at the older levels.</w:t>
@@ -94,7 +219,15 @@
     <w:p/>
     <w:p>
       <w:r>
-        <w:t>User should be able to see the final/correct arrangement of images and hence the correct answer.</w:t>
+        <w:t xml:space="preserve">User should be able to see the final/correct arrangement of images and hence the </w:t>
+      </w:r>
+      <w:proofErr w:type="gramStart"/>
+      <w:r>
+        <w:t>correct</w:t>
+      </w:r>
+      <w:proofErr w:type="gramEnd"/>
+      <w:r>
+        <w:t xml:space="preserve"> answer.</w:t>
       </w:r>
     </w:p>
     <w:p/>
@@ -104,16 +237,6 @@
       </w:r>
     </w:p>
     <w:p/>
-    <w:p>
-      <w:r>
-        <w:t>User should be able to navigate to settings page from home page</w:t>
-      </w:r>
-    </w:p>
-    <w:p>
-      <w:r>
-        <w:t>User should be able to navigate to rules page from home page</w:t>
-      </w:r>
-    </w:p>
     <w:p/>
     <w:p>
       <w:r>
@@ -135,8 +258,13 @@
     <w:p/>
     <w:p>
       <w:r>
-        <w:t>User should be able to post score on facebook</w:t>
-      </w:r>
+        <w:t xml:space="preserve">User should be able to post score on </w:t>
+      </w:r>
+      <w:proofErr w:type="spellStart"/>
+      <w:r>
+        <w:t>facebook</w:t>
+      </w:r>
+      <w:proofErr w:type="spellEnd"/>
     </w:p>
     <w:p>
       <w:r>
@@ -158,7 +286,6 @@
     <w:p/>
     <w:p>
       <w:r>
-        <w:lastRenderedPageBreak/>
         <w:t>Number of levels will depend on online or offline.</w:t>
       </w:r>
     </w:p>
@@ -208,8 +335,13 @@
       </w:r>
     </w:p>
     <w:p>
-      <w:r>
-        <w:t>i.e. solve two puzzles to advance to the next level.</w:t>
+      <w:proofErr w:type="gramStart"/>
+      <w:r>
+        <w:t>i</w:t>
+      </w:r>
+      <w:proofErr w:type="gramEnd"/>
+      <w:r>
+        <w:t>.e. solve two puzzles to advance to the next level.</w:t>
       </w:r>
     </w:p>
     <w:p>
@@ -224,11 +356,6 @@
       </w:r>
     </w:p>
     <w:p/>
-    <w:p>
-      <w:r>
-        <w:t>User should be able to drag the images to rearrange them</w:t>
-      </w:r>
-    </w:p>
     <w:p/>
     <w:p>
       <w:r>

</xml_diff>

<commit_message>
Adding the swap functionality to images
</commit_message>
<xml_diff>
--- a/Requirements.docx
+++ b/Requirements.docx
@@ -170,26 +170,11 @@
       </w:r>
     </w:p>
     <w:p/>
-    <w:p/>
-    <w:p>
-      <w:r>
-        <w:t xml:space="preserve">** </w:t>
-      </w:r>
-      <w:proofErr w:type="spellStart"/>
-      <w:r>
-        <w:t>UICustomButton</w:t>
-      </w:r>
-      <w:proofErr w:type="spellEnd"/>
-      <w:r>
-        <w:t xml:space="preserve"> </w:t>
-      </w:r>
-    </w:p>
-    <w:p>
-      <w:r>
-        <w:tab/>
-      </w:r>
-    </w:p>
-    <w:p/>
+    <w:p>
+      <w:r>
+        <w:t>User should be able to see the jumbled images.</w:t>
+      </w:r>
+    </w:p>
     <w:p/>
     <w:p>
       <w:r>
@@ -205,7 +190,10 @@
     <w:p/>
     <w:p>
       <w:r>
-        <w:t>User should be able to see the jumbled images.</w:t>
+        <w:t>While re arranging if the cell being dragged overlaps the other cell by significant amount( ¼</w:t>
+      </w:r>
+      <w:r>
+        <w:t xml:space="preserve"> of the area of the cell) then they need to be swapped , animatedly. The overlap is significant should be shown by  coloring the border of both the cells being swapped.</w:t>
       </w:r>
       <w:bookmarkStart w:id="0" w:name="_GoBack"/>
       <w:bookmarkEnd w:id="0"/>
@@ -219,15 +207,7 @@
     <w:p/>
     <w:p>
       <w:r>
-        <w:t xml:space="preserve">User should be able to see the final/correct arrangement of images and hence the </w:t>
-      </w:r>
-      <w:proofErr w:type="gramStart"/>
-      <w:r>
-        <w:t>correct</w:t>
-      </w:r>
-      <w:proofErr w:type="gramEnd"/>
-      <w:r>
-        <w:t xml:space="preserve"> answer.</w:t>
+        <w:t>User should be able to see the final/correct arrangement of images and hence the correct answer.</w:t>
       </w:r>
     </w:p>
     <w:p/>
@@ -258,13 +238,8 @@
     <w:p/>
     <w:p>
       <w:r>
-        <w:t xml:space="preserve">User should be able to post score on </w:t>
-      </w:r>
-      <w:proofErr w:type="spellStart"/>
-      <w:r>
-        <w:t>facebook</w:t>
-      </w:r>
-      <w:proofErr w:type="spellEnd"/>
+        <w:t>User should be able to post score on facebook</w:t>
+      </w:r>
     </w:p>
     <w:p>
       <w:r>
@@ -335,13 +310,8 @@
       </w:r>
     </w:p>
     <w:p>
-      <w:proofErr w:type="gramStart"/>
-      <w:r>
-        <w:t>i</w:t>
-      </w:r>
-      <w:proofErr w:type="gramEnd"/>
-      <w:r>
-        <w:t>.e. solve two puzzles to advance to the next level.</w:t>
+      <w:r>
+        <w:t>i.e. solve two puzzles to advance to the next level.</w:t>
       </w:r>
     </w:p>
     <w:p>
@@ -377,6 +347,21 @@
         <w:t>f</w:t>
       </w:r>
     </w:p>
+    <w:p/>
+    <w:p/>
+    <w:p/>
+    <w:p>
+      <w:r>
+        <w:t>Implementation Considerations :</w:t>
+      </w:r>
+    </w:p>
+    <w:p/>
+    <w:p>
+      <w:r>
+        <w:t>Custom UI Button</w:t>
+      </w:r>
+    </w:p>
+    <w:p/>
     <w:sectPr>
       <w:pgSz w:w="12240" w:h="15840"/>
       <w:pgMar w:top="1440" w:right="1800" w:bottom="1440" w:left="1800" w:header="720" w:footer="720" w:gutter="0"/>

</xml_diff>

<commit_message>
When dragging the cell being moved should remain at the top of all other cells.
</commit_message>
<xml_diff>
--- a/Requirements.docx
+++ b/Requirements.docx
@@ -3,6 +3,25 @@
 <w:document xmlns:wpc="http://schemas.microsoft.com/office/word/2010/wordprocessingCanvas" xmlns:mo="http://schemas.microsoft.com/office/mac/office/2008/main" xmlns:mc="http://schemas.openxmlformats.org/markup-compatibility/2006" xmlns:mv="urn:schemas-microsoft-com:mac:vml" xmlns:o="urn:schemas-microsoft-com:office:office" xmlns:r="http://schemas.openxmlformats.org/officeDocument/2006/relationships" xmlns:m="http://schemas.openxmlformats.org/officeDocument/2006/math" xmlns:v="urn:schemas-microsoft-com:vml" xmlns:wp14="http://schemas.microsoft.com/office/word/2010/wordprocessingDrawing" xmlns:wp="http://schemas.openxmlformats.org/drawingml/2006/wordprocessingDrawing" xmlns:w10="urn:schemas-microsoft-com:office:word" xmlns:w="http://schemas.openxmlformats.org/wordprocessingml/2006/main" xmlns:w14="http://schemas.microsoft.com/office/word/2010/wordml" xmlns:wpg="http://schemas.microsoft.com/office/word/2010/wordprocessingGroup" xmlns:wpi="http://schemas.microsoft.com/office/word/2010/wordprocessingInk" xmlns:wne="http://schemas.microsoft.com/office/word/2006/wordml" xmlns:wps="http://schemas.microsoft.com/office/word/2010/wordprocessingShape" mc:Ignorable="w14 wp14">
   <w:body>
     <w:p>
+      <w:pPr>
+        <w:rPr>
+          <w:b/>
+          <w:sz w:val="40"/>
+          <w:szCs w:val="40"/>
+          <w:u w:val="single"/>
+        </w:rPr>
+      </w:pPr>
+      <w:r>
+        <w:rPr>
+          <w:b/>
+          <w:sz w:val="40"/>
+          <w:szCs w:val="40"/>
+          <w:u w:val="single"/>
+        </w:rPr>
+        <w:t>Completed</w:t>
+      </w:r>
+    </w:p>
+    <w:p>
       <w:r>
         <w:t>Game should have four main pages</w:t>
       </w:r>
@@ -164,6 +183,40 @@
     </w:p>
     <w:p/>
     <w:p/>
+    <w:p/>
+    <w:p>
+      <w:r>
+        <w:t>User should be able to re-arrange the images</w:t>
+      </w:r>
+      <w:r>
+        <w:t xml:space="preserve"> in the grid</w:t>
+      </w:r>
+      <w:r>
+        <w:t>.</w:t>
+      </w:r>
+    </w:p>
+    <w:p/>
+    <w:p/>
+    <w:p>
+      <w:pPr>
+        <w:rPr>
+          <w:b/>
+          <w:sz w:val="48"/>
+          <w:szCs w:val="48"/>
+          <w:u w:val="single"/>
+        </w:rPr>
+      </w:pPr>
+      <w:r>
+        <w:rPr>
+          <w:b/>
+          <w:sz w:val="48"/>
+          <w:szCs w:val="48"/>
+          <w:u w:val="single"/>
+        </w:rPr>
+        <w:t>To Do</w:t>
+      </w:r>
+    </w:p>
+    <w:p/>
     <w:p>
       <w:r>
         <w:t>From the Play page user should be able to a particular stage page.</w:t>
@@ -173,32 +226,34 @@
     <w:p>
       <w:r>
         <w:t>User should be able to see the jumbled images.</w:t>
-      </w:r>
-    </w:p>
-    <w:p/>
-    <w:p>
-      <w:r>
-        <w:t>User should be able to re-arrange the images</w:t>
-      </w:r>
-      <w:r>
-        <w:t xml:space="preserve"> in the grid</w:t>
-      </w:r>
-      <w:r>
-        <w:t>.</w:t>
-      </w:r>
-    </w:p>
-    <w:p/>
-    <w:p>
-      <w:r>
-        <w:t>While re arranging if the cell being dragged overlaps the other cell by significant amount( ¼</w:t>
-      </w:r>
-      <w:r>
-        <w:t xml:space="preserve"> of the area of the cell) then they need to be swapped , animatedly. The overlap is significant should be shown by  coloring the border of both the cells being swapped.</w:t>
       </w:r>
       <w:bookmarkStart w:id="0" w:name="_GoBack"/>
       <w:bookmarkEnd w:id="0"/>
     </w:p>
     <w:p/>
+    <w:p/>
+    <w:p>
+      <w:r>
+        <w:t>While re arranging if the cell being dragged overlaps the other cell by significant amount</w:t>
+      </w:r>
+      <w:proofErr w:type="gramStart"/>
+      <w:r>
+        <w:t>( ¼</w:t>
+      </w:r>
+      <w:proofErr w:type="gramEnd"/>
+      <w:r>
+        <w:t xml:space="preserve"> of the area of the cell) then they need to be swapped , animatedly. The overlap is significant should be shown </w:t>
+      </w:r>
+      <w:proofErr w:type="gramStart"/>
+      <w:r>
+        <w:t>by  coloring</w:t>
+      </w:r>
+      <w:proofErr w:type="gramEnd"/>
+      <w:r>
+        <w:t xml:space="preserve"> the border of both the cells being swapped.</w:t>
+      </w:r>
+    </w:p>
+    <w:p/>
     <w:p>
       <w:r>
         <w:t>User should be able to see the finished levels; should be able to look at the older levels.</w:t>
@@ -238,8 +293,13 @@
     <w:p/>
     <w:p>
       <w:r>
-        <w:t>User should be able to post score on facebook</w:t>
-      </w:r>
+        <w:t xml:space="preserve">User should be able to post score on </w:t>
+      </w:r>
+      <w:proofErr w:type="spellStart"/>
+      <w:r>
+        <w:t>facebook</w:t>
+      </w:r>
+      <w:proofErr w:type="spellEnd"/>
     </w:p>
     <w:p>
       <w:r>
@@ -310,8 +370,13 @@
       </w:r>
     </w:p>
     <w:p>
-      <w:r>
-        <w:t>i.e. solve two puzzles to advance to the next level.</w:t>
+      <w:proofErr w:type="gramStart"/>
+      <w:r>
+        <w:t>i</w:t>
+      </w:r>
+      <w:proofErr w:type="gramEnd"/>
+      <w:r>
+        <w:t>.e. solve two puzzles to advance to the next level.</w:t>
       </w:r>
     </w:p>
     <w:p>
@@ -352,8 +417,13 @@
     <w:p/>
     <w:p>
       <w:r>
-        <w:t>Implementation Considerations :</w:t>
-      </w:r>
+        <w:t xml:space="preserve">Implementation </w:t>
+      </w:r>
+      <w:proofErr w:type="gramStart"/>
+      <w:r>
+        <w:t>Considerations :</w:t>
+      </w:r>
+      <w:proofErr w:type="gramEnd"/>
     </w:p>
     <w:p/>
     <w:p>

</xml_diff>

<commit_message>
some more requirements added
</commit_message>
<xml_diff>
--- a/Requirements.docx
+++ b/Requirements.docx
@@ -224,32 +224,111 @@
       </w:r>
     </w:p>
     <w:p/>
-    <w:p>
-      <w:r>
-        <w:t>From the Play page user should be able to a particular stage page.</w:t>
-      </w:r>
-    </w:p>
-    <w:p/>
-    <w:p>
-      <w:r>
-        <w:t>User should be navigated to a success page once the puzzle is complete.</w:t>
-      </w:r>
-    </w:p>
-    <w:p>
-      <w:r>
-        <w:t>User should be given an option to continue to next level or quit.</w:t>
+    <w:p/>
+    <w:p>
+      <w:r>
+        <w:t>Align the images vertically centered depe</w:t>
       </w:r>
       <w:bookmarkStart w:id="0" w:name="_GoBack"/>
       <w:bookmarkEnd w:id="0"/>
-    </w:p>
-    <w:p/>
-    <w:p>
-      <w:r>
-        <w:lastRenderedPageBreak/>
-        <w:t>While re arranging if the cell being dragged overlaps the other cell by significant amount( ¼</w:t>
-      </w:r>
-      <w:r>
-        <w:t xml:space="preserve"> of the area of the cell) then they need to be swapped , animatedly. The overlap is significant should be shown by  coloring the border of both the cells being swapped.</w:t>
+      <w:r>
+        <w:t>nding on the number of rows.</w:t>
+      </w:r>
+    </w:p>
+    <w:p/>
+    <w:p>
+      <w:proofErr w:type="gramStart"/>
+      <w:r>
+        <w:t>Design  settings</w:t>
+      </w:r>
+      <w:proofErr w:type="gramEnd"/>
+      <w:r>
+        <w:t xml:space="preserve"> page, rules page and use those settings in the app</w:t>
+      </w:r>
+    </w:p>
+    <w:p>
+      <w:r>
+        <w:t>Settings will have -&gt;</w:t>
+      </w:r>
+    </w:p>
+    <w:p>
+      <w:pPr>
+        <w:ind w:firstLine="720"/>
+      </w:pPr>
+      <w:r>
+        <w:t>Change of database</w:t>
+      </w:r>
+    </w:p>
+    <w:p/>
+    <w:p/>
+    <w:p>
+      <w:r>
+        <w:t xml:space="preserve">Design Play </w:t>
+      </w:r>
+      <w:proofErr w:type="gramStart"/>
+      <w:r>
+        <w:t>Page :</w:t>
+      </w:r>
+      <w:proofErr w:type="gramEnd"/>
+    </w:p>
+    <w:p>
+      <w:r>
+        <w:t xml:space="preserve">Play page will </w:t>
+      </w:r>
+      <w:proofErr w:type="gramStart"/>
+      <w:r>
+        <w:t>have  all</w:t>
+      </w:r>
+      <w:proofErr w:type="gramEnd"/>
+      <w:r>
+        <w:t xml:space="preserve"> the completed stages so far.</w:t>
+      </w:r>
+    </w:p>
+    <w:p/>
+    <w:p/>
+    <w:p>
+      <w:r>
+        <w:t>A loading page while the stage is being loaded.</w:t>
+      </w:r>
+    </w:p>
+    <w:p/>
+    <w:p/>
+    <w:p>
+      <w:r>
+        <w:t>From the Play page user should be able to a particular stage page.</w:t>
+      </w:r>
+    </w:p>
+    <w:p/>
+    <w:p>
+      <w:r>
+        <w:t>User should be navigated to a success page once the puzzle is complete.</w:t>
+      </w:r>
+    </w:p>
+    <w:p>
+      <w:r>
+        <w:t>User should be given an option to continue to next level or quit.</w:t>
+      </w:r>
+    </w:p>
+    <w:p/>
+    <w:p>
+      <w:r>
+        <w:t>While re arranging if the cell being dragged overlaps the other cell by significant amount</w:t>
+      </w:r>
+      <w:proofErr w:type="gramStart"/>
+      <w:r>
+        <w:t>( ¼</w:t>
+      </w:r>
+      <w:proofErr w:type="gramEnd"/>
+      <w:r>
+        <w:t xml:space="preserve"> of the area of the cell) then they need to be swapped , animatedly. The overlap is significant should be shown </w:t>
+      </w:r>
+      <w:proofErr w:type="gramStart"/>
+      <w:r>
+        <w:t>by  coloring</w:t>
+      </w:r>
+      <w:proofErr w:type="gramEnd"/>
+      <w:r>
+        <w:t xml:space="preserve"> the border of both the cells being swapped.</w:t>
       </w:r>
     </w:p>
     <w:p/>
@@ -292,8 +371,13 @@
     <w:p/>
     <w:p>
       <w:r>
-        <w:t>User should be able to post score on facebook</w:t>
-      </w:r>
+        <w:t xml:space="preserve">User should be able to post score on </w:t>
+      </w:r>
+      <w:proofErr w:type="spellStart"/>
+      <w:r>
+        <w:t>facebook</w:t>
+      </w:r>
+      <w:proofErr w:type="spellEnd"/>
     </w:p>
     <w:p>
       <w:r>
@@ -364,8 +448,13 @@
       </w:r>
     </w:p>
     <w:p>
-      <w:r>
-        <w:t>i.e. solve two puzzles to advance to the next level.</w:t>
+      <w:proofErr w:type="gramStart"/>
+      <w:r>
+        <w:t>i</w:t>
+      </w:r>
+      <w:proofErr w:type="gramEnd"/>
+      <w:r>
+        <w:t>.e. solve two puzzles to advance to the next level.</w:t>
       </w:r>
     </w:p>
     <w:p>
@@ -406,8 +495,13 @@
     <w:p/>
     <w:p>
       <w:r>
-        <w:t>Implementation Considerations :</w:t>
-      </w:r>
+        <w:t xml:space="preserve">Implementation </w:t>
+      </w:r>
+      <w:proofErr w:type="gramStart"/>
+      <w:r>
+        <w:t>Considerations :</w:t>
+      </w:r>
+      <w:proofErr w:type="gramEnd"/>
     </w:p>
     <w:p/>
     <w:p>

</xml_diff>

<commit_message>
aligning the images correctly and getting rid of key observer warnings.
</commit_message>
<xml_diff>
--- a/Requirements.docx
+++ b/Requirements.docx
@@ -203,7 +203,10 @@
         <w:t>User should be able to see the jumbled images.</w:t>
       </w:r>
     </w:p>
-    <w:p/>
+    <w:p>
+      <w:bookmarkStart w:id="0" w:name="_GoBack"/>
+      <w:bookmarkEnd w:id="0"/>
+    </w:p>
     <w:p>
       <w:pPr>
         <w:rPr>
@@ -227,12 +230,13 @@
     <w:p/>
     <w:p>
       <w:r>
-        <w:t>Align the images vertically centered depe</w:t>
-      </w:r>
-      <w:bookmarkStart w:id="0" w:name="_GoBack"/>
-      <w:bookmarkEnd w:id="0"/>
-      <w:r>
-        <w:t>nding on the number of rows.</w:t>
+        <w:t>Align the images vertically centered depending on the number of rows.</w:t>
+      </w:r>
+    </w:p>
+    <w:p/>
+    <w:p>
+      <w:r>
+        <w:t>Prevent the images from being dragged out of the area of interest</w:t>
       </w:r>
     </w:p>
     <w:p/>
@@ -248,6 +252,7 @@
     </w:p>
     <w:p>
       <w:r>
+        <w:lastRenderedPageBreak/>
         <w:t>Settings will have -&gt;</w:t>
       </w:r>
     </w:p>

</xml_diff>

<commit_message>
limiting the dragging of images only to the visible area
</commit_message>
<xml_diff>
--- a/Requirements.docx
+++ b/Requirements.docx
@@ -203,10 +203,14 @@
         <w:t>User should be able to see the jumbled images.</w:t>
       </w:r>
     </w:p>
-    <w:p>
-      <w:bookmarkStart w:id="0" w:name="_GoBack"/>
-      <w:bookmarkEnd w:id="0"/>
-    </w:p>
+    <w:p/>
+    <w:p>
+      <w:r>
+        <w:t>Align the images vertically centered depending on the number of rows.</w:t>
+      </w:r>
+    </w:p>
+    <w:p/>
+    <w:p/>
     <w:p>
       <w:pPr>
         <w:rPr>
@@ -226,13 +230,11 @@
         <w:t>To Do</w:t>
       </w:r>
     </w:p>
-    <w:p/>
-    <w:p/>
-    <w:p>
-      <w:r>
-        <w:t>Align the images vertically centered depending on the number of rows.</w:t>
-      </w:r>
-    </w:p>
+    <w:p>
+      <w:bookmarkStart w:id="0" w:name="_GoBack"/>
+      <w:bookmarkEnd w:id="0"/>
+    </w:p>
+    <w:p/>
     <w:p/>
     <w:p>
       <w:r>
@@ -252,7 +254,6 @@
     </w:p>
     <w:p>
       <w:r>
-        <w:lastRenderedPageBreak/>
         <w:t>Settings will have -&gt;</w:t>
       </w:r>
     </w:p>

</xml_diff>